<commit_message>
Added the team responsibilities section
Changed Added the team responsibilities section
</commit_message>
<xml_diff>
--- a/LYRICS DATABASE TOOL FOR EXPLORATION AND DISCOVERY.docx
+++ b/LYRICS DATABASE TOOL FOR EXPLORATION AND DISCOVERY.docx
@@ -1,6 +1,6 @@
 
 <file path=word/document.xml><?xml version="1.0" encoding="utf-8"?>
-<w:document xmlns:wpc="http://schemas.microsoft.com/office/word/2010/wordprocessingCanvas" xmlns:cx="http://schemas.microsoft.com/office/drawing/2014/chartex" xmlns:cx1="http://schemas.microsoft.com/office/drawing/2015/9/8/chartex" xmlns:cx2="http://schemas.microsoft.com/office/drawing/2015/10/21/chartex" xmlns:cx3="http://schemas.microsoft.com/office/drawing/2016/5/9/chartex" xmlns:cx4="http://schemas.microsoft.com/office/drawing/2016/5/10/chartex" xmlns:cx5="http://schemas.microsoft.com/office/drawing/2016/5/11/chartex" xmlns:mc="http://schemas.openxmlformats.org/markup-compatibility/2006" xmlns:o="urn:schemas-microsoft-com:office:office" xmlns:r="http://schemas.openxmlformats.org/officeDocument/2006/relationships" xmlns:m="http://schemas.openxmlformats.org/officeDocument/2006/math" xmlns:v="urn:schemas-microsoft-com:vml" xmlns:wp14="http://schemas.microsoft.com/office/word/2010/wordprocessingDrawing" xmlns:wp="http://schemas.openxmlformats.org/drawingml/2006/wordprocessingDrawing" xmlns:w10="urn:schemas-microsoft-com:office:word" xmlns:w="http://schemas.openxmlformats.org/wordprocessingml/2006/main" xmlns:w14="http://schemas.microsoft.com/office/word/2010/wordml" xmlns:w15="http://schemas.microsoft.com/office/word/2012/wordml" xmlns:w16se="http://schemas.microsoft.com/office/word/2015/wordml/symex" xmlns:wpg="http://schemas.microsoft.com/office/word/2010/wordprocessingGroup" xmlns:wpi="http://schemas.microsoft.com/office/word/2010/wordprocessingInk" xmlns:wne="http://schemas.microsoft.com/office/word/2006/wordml" xmlns:wps="http://schemas.microsoft.com/office/word/2010/wordprocessingShape" mc:Ignorable="w14 w15 w16se wp14">
+<w:document xmlns:wpc="http://schemas.microsoft.com/office/word/2010/wordprocessingCanvas" xmlns:cx="http://schemas.microsoft.com/office/drawing/2014/chartex" xmlns:cx1="http://schemas.microsoft.com/office/drawing/2015/9/8/chartex" xmlns:cx2="http://schemas.microsoft.com/office/drawing/2015/10/21/chartex" xmlns:cx3="http://schemas.microsoft.com/office/drawing/2016/5/9/chartex" xmlns:cx4="http://schemas.microsoft.com/office/drawing/2016/5/10/chartex" xmlns:cx5="http://schemas.microsoft.com/office/drawing/2016/5/11/chartex" xmlns:cx6="http://schemas.microsoft.com/office/drawing/2016/5/12/chartex" xmlns:cx7="http://schemas.microsoft.com/office/drawing/2016/5/13/chartex" xmlns:cx8="http://schemas.microsoft.com/office/drawing/2016/5/14/chartex" xmlns:mc="http://schemas.openxmlformats.org/markup-compatibility/2006" xmlns:aink="http://schemas.microsoft.com/office/drawing/2016/ink" xmlns:am3d="http://schemas.microsoft.com/office/drawing/2017/model3d" xmlns:o="urn:schemas-microsoft-com:office:office" xmlns:r="http://schemas.openxmlformats.org/officeDocument/2006/relationships" xmlns:m="http://schemas.openxmlformats.org/officeDocument/2006/math" xmlns:v="urn:schemas-microsoft-com:vml" xmlns:wp14="http://schemas.microsoft.com/office/word/2010/wordprocessingDrawing" xmlns:wp="http://schemas.openxmlformats.org/drawingml/2006/wordprocessingDrawing" xmlns:w10="urn:schemas-microsoft-com:office:word" xmlns:w="http://schemas.openxmlformats.org/wordprocessingml/2006/main" xmlns:w14="http://schemas.microsoft.com/office/word/2010/wordml" xmlns:w15="http://schemas.microsoft.com/office/word/2012/wordml" xmlns:w16se="http://schemas.microsoft.com/office/word/2015/wordml/symex" xmlns:wpg="http://schemas.microsoft.com/office/word/2010/wordprocessingGroup" xmlns:wpi="http://schemas.microsoft.com/office/word/2010/wordprocessingInk" xmlns:wne="http://schemas.microsoft.com/office/word/2006/wordml" xmlns:wps="http://schemas.microsoft.com/office/word/2010/wordprocessingShape" mc:Ignorable="w14 w15 w16se wp14">
   <w:body>
     <w:p>
       <w:pPr>
@@ -700,15 +700,7 @@
       </w:r>
       <w:r>
         <w:tab/>
-        <w:t xml:space="preserve">Each </w:t>
-      </w:r>
-      <w:proofErr w:type="spellStart"/>
-      <w:r>
-        <w:t>Years</w:t>
-      </w:r>
-      <w:proofErr w:type="spellEnd"/>
-      <w:r>
-        <w:t xml:space="preserve"> hits are pasted onto the data frame using the </w:t>
+        <w:t xml:space="preserve">Each Years hits are pasted onto the data frame using the </w:t>
       </w:r>
       <w:proofErr w:type="spellStart"/>
       <w:r>
@@ -2736,6 +2728,150 @@
         <w:rPr>
           <w:b/>
         </w:rPr>
+        <w:t>Team Responsibilities</w:t>
+      </w:r>
+    </w:p>
+    <w:p>
+      <w:pPr>
+        <w:spacing w:line="360" w:lineRule="auto"/>
+        <w:rPr>
+          <w:b/>
+          <w:bCs/>
+          <w:lang w:val="en-US"/>
+        </w:rPr>
+      </w:pPr>
+      <w:r>
+        <w:rPr>
+          <w:b/>
+          <w:bCs/>
+          <w:lang w:val="en-US"/>
+        </w:rPr>
+        <w:t>Team16:</w:t>
+      </w:r>
+    </w:p>
+    <w:p>
+      <w:pPr>
+        <w:numPr>
+          <w:ilvl w:val="0"/>
+          <w:numId w:val="10"/>
+        </w:numPr>
+        <w:pBdr>
+          <w:top w:val="none" w:sz="0" w:space="0" w:color="auto"/>
+          <w:left w:val="none" w:sz="0" w:space="0" w:color="auto"/>
+          <w:bottom w:val="none" w:sz="0" w:space="0" w:color="auto"/>
+          <w:right w:val="none" w:sz="0" w:space="0" w:color="auto"/>
+          <w:between w:val="none" w:sz="0" w:space="0" w:color="auto"/>
+        </w:pBdr>
+        <w:spacing w:line="240" w:lineRule="auto"/>
+      </w:pPr>
+      <w:bookmarkStart w:id="0" w:name="_GoBack"/>
+      <w:bookmarkEnd w:id="0"/>
+      <w:r>
+        <w:t xml:space="preserve">Jerry </w:t>
+      </w:r>
+      <w:proofErr w:type="spellStart"/>
+      <w:r>
+        <w:t>Jasinski</w:t>
+      </w:r>
+      <w:proofErr w:type="spellEnd"/>
+      <w:r>
+        <w:t xml:space="preserve"> - </w:t>
+      </w:r>
+      <w:hyperlink r:id="rId24" w:tgtFrame="_blank" w:history="1">
+        <w:r>
+          <w:rPr>
+            <w:rStyle w:val="Hyperlink"/>
+          </w:rPr>
+          <w:t>jjasinski66@gmail.com</w:t>
+        </w:r>
+      </w:hyperlink>
+      <w:r>
+        <w:t> - Web Crawler Dev/Data Engineer</w:t>
+      </w:r>
+    </w:p>
+    <w:p>
+      <w:pPr>
+        <w:numPr>
+          <w:ilvl w:val="0"/>
+          <w:numId w:val="10"/>
+        </w:numPr>
+        <w:pBdr>
+          <w:top w:val="none" w:sz="0" w:space="0" w:color="auto"/>
+          <w:left w:val="none" w:sz="0" w:space="0" w:color="auto"/>
+          <w:bottom w:val="none" w:sz="0" w:space="0" w:color="auto"/>
+          <w:right w:val="none" w:sz="0" w:space="0" w:color="auto"/>
+          <w:between w:val="none" w:sz="0" w:space="0" w:color="auto"/>
+        </w:pBdr>
+        <w:spacing w:line="240" w:lineRule="auto"/>
+      </w:pPr>
+      <w:r>
+        <w:t>Varun Sharma - </w:t>
+      </w:r>
+      <w:hyperlink r:id="rId25" w:tgtFrame="_blank" w:history="1">
+        <w:r>
+          <w:rPr>
+            <w:rStyle w:val="Hyperlink"/>
+          </w:rPr>
+          <w:t>varun4@illinois.edu</w:t>
+        </w:r>
+      </w:hyperlink>
+      <w:r>
+        <w:t> - ETL Jedi / Analytics &amp; Insights, Project report</w:t>
+      </w:r>
+    </w:p>
+    <w:p>
+      <w:pPr>
+        <w:numPr>
+          <w:ilvl w:val="0"/>
+          <w:numId w:val="10"/>
+        </w:numPr>
+        <w:pBdr>
+          <w:top w:val="none" w:sz="0" w:space="0" w:color="auto"/>
+          <w:left w:val="none" w:sz="0" w:space="0" w:color="auto"/>
+          <w:bottom w:val="none" w:sz="0" w:space="0" w:color="auto"/>
+          <w:right w:val="none" w:sz="0" w:space="0" w:color="auto"/>
+          <w:between w:val="none" w:sz="0" w:space="0" w:color="auto"/>
+        </w:pBdr>
+        <w:spacing w:line="240" w:lineRule="auto"/>
+      </w:pPr>
+      <w:r>
+        <w:t>Ronald Xu - </w:t>
+      </w:r>
+      <w:hyperlink r:id="rId26" w:tgtFrame="_blank" w:history="1">
+        <w:r>
+          <w:t>zhengxu@illinois.edu</w:t>
+        </w:r>
+      </w:hyperlink>
+      <w:r>
+        <w:t> - Tableau/BI Dev / Project</w:t>
+      </w:r>
+    </w:p>
+    <w:p>
+      <w:pPr>
+        <w:pStyle w:val="ListParagraph"/>
+        <w:spacing w:line="360" w:lineRule="auto"/>
+        <w:ind w:left="360"/>
+        <w:rPr>
+          <w:b/>
+        </w:rPr>
+      </w:pPr>
+    </w:p>
+    <w:p>
+      <w:pPr>
+        <w:pStyle w:val="ListParagraph"/>
+        <w:numPr>
+          <w:ilvl w:val="0"/>
+          <w:numId w:val="9"/>
+        </w:numPr>
+        <w:spacing w:line="360" w:lineRule="auto"/>
+        <w:rPr>
+          <w:b/>
+        </w:rPr>
+      </w:pPr>
+      <w:r>
+        <w:rPr>
+          <w:b/>
+        </w:rPr>
         <w:t>Common FAQs:</w:t>
       </w:r>
     </w:p>
@@ -2873,6 +3009,7 @@
         <w:rPr>
           <w:lang w:val="en-US"/>
         </w:rPr>
+        <w:lastRenderedPageBreak/>
         <w:t>Lemur-</w:t>
       </w:r>
       <w:proofErr w:type="spellStart"/>
@@ -2985,7 +3122,6 @@
           <w:b/>
           <w:lang w:val="en-US"/>
         </w:rPr>
-        <w:lastRenderedPageBreak/>
         <w:t>Appendix:</w:t>
       </w:r>
     </w:p>
@@ -3002,7 +3138,7 @@
         </w:rPr>
         <w:t xml:space="preserve">Related works: </w:t>
       </w:r>
-      <w:hyperlink r:id="rId24">
+      <w:hyperlink r:id="rId27">
         <w:r>
           <w:rPr>
             <w:b/>
@@ -3054,7 +3190,7 @@
         </w:rPr>
         <w:t xml:space="preserve">: </w:t>
       </w:r>
-      <w:hyperlink r:id="rId25" w:history="1">
+      <w:hyperlink r:id="rId28" w:history="1">
         <w:r>
           <w:rPr>
             <w:rStyle w:val="Hyperlink"/>
@@ -3086,7 +3222,7 @@
       <w:r>
         <w:t xml:space="preserve"> </w:t>
       </w:r>
-      <w:hyperlink r:id="rId26" w:history="1">
+      <w:hyperlink r:id="rId29" w:history="1">
         <w:r>
           <w:rPr>
             <w:rStyle w:val="Hyperlink"/>
@@ -3116,7 +3252,7 @@
       <w:r>
         <w:t xml:space="preserve"> </w:t>
       </w:r>
-      <w:hyperlink r:id="rId27" w:history="1">
+      <w:hyperlink r:id="rId30" w:history="1">
         <w:r>
           <w:rPr>
             <w:rStyle w:val="Hyperlink"/>
@@ -3146,7 +3282,7 @@
       <w:r>
         <w:t xml:space="preserve"> </w:t>
       </w:r>
-      <w:hyperlink r:id="rId28" w:history="1">
+      <w:hyperlink r:id="rId31" w:history="1">
         <w:r>
           <w:rPr>
             <w:rStyle w:val="Hyperlink"/>
@@ -3154,8 +3290,6 @@
           <w:t>https://youtu.be/OM_GdRCHrvY</w:t>
         </w:r>
       </w:hyperlink>
-      <w:bookmarkStart w:id="0" w:name="_GoBack"/>
-      <w:bookmarkEnd w:id="0"/>
     </w:p>
     <w:p>
       <w:pPr>
@@ -3233,7 +3367,7 @@
       <w:r>
         <w:fldChar w:fldCharType="separate"/>
       </w:r>
-      <w:hyperlink r:id="rId29" w:history="1">
+      <w:hyperlink r:id="rId32" w:history="1">
         <w:r>
           <w:rPr>
             <w:rStyle w:val="Hyperlink"/>
@@ -3266,8 +3400,8 @@
       </w:pPr>
     </w:p>
     <w:sectPr>
-      <w:headerReference w:type="default" r:id="rId30"/>
-      <w:footerReference w:type="default" r:id="rId31"/>
+      <w:headerReference w:type="default" r:id="rId33"/>
+      <w:footerReference w:type="default" r:id="rId34"/>
       <w:pgSz w:w="12240" w:h="15840"/>
       <w:pgMar w:top="1440" w:right="1440" w:bottom="1440" w:left="1440" w:header="0" w:footer="720" w:gutter="0"/>
       <w:pgNumType w:start="1"/>
@@ -3278,7 +3412,7 @@
 </file>
 
 <file path=word/endnotes.xml><?xml version="1.0" encoding="utf-8"?>
-<w:endnotes xmlns:wpc="http://schemas.microsoft.com/office/word/2010/wordprocessingCanvas" xmlns:cx="http://schemas.microsoft.com/office/drawing/2014/chartex" xmlns:cx1="http://schemas.microsoft.com/office/drawing/2015/9/8/chartex" xmlns:cx2="http://schemas.microsoft.com/office/drawing/2015/10/21/chartex" xmlns:cx3="http://schemas.microsoft.com/office/drawing/2016/5/9/chartex" xmlns:cx4="http://schemas.microsoft.com/office/drawing/2016/5/10/chartex" xmlns:cx5="http://schemas.microsoft.com/office/drawing/2016/5/11/chartex" xmlns:mc="http://schemas.openxmlformats.org/markup-compatibility/2006" xmlns:o="urn:schemas-microsoft-com:office:office" xmlns:r="http://schemas.openxmlformats.org/officeDocument/2006/relationships" xmlns:m="http://schemas.openxmlformats.org/officeDocument/2006/math" xmlns:v="urn:schemas-microsoft-com:vml" xmlns:wp14="http://schemas.microsoft.com/office/word/2010/wordprocessingDrawing" xmlns:wp="http://schemas.openxmlformats.org/drawingml/2006/wordprocessingDrawing" xmlns:w10="urn:schemas-microsoft-com:office:word" xmlns:w="http://schemas.openxmlformats.org/wordprocessingml/2006/main" xmlns:w14="http://schemas.microsoft.com/office/word/2010/wordml" xmlns:w15="http://schemas.microsoft.com/office/word/2012/wordml" xmlns:w16se="http://schemas.microsoft.com/office/word/2015/wordml/symex" xmlns:wpg="http://schemas.microsoft.com/office/word/2010/wordprocessingGroup" xmlns:wpi="http://schemas.microsoft.com/office/word/2010/wordprocessingInk" xmlns:wne="http://schemas.microsoft.com/office/word/2006/wordml" xmlns:wps="http://schemas.microsoft.com/office/word/2010/wordprocessingShape" mc:Ignorable="w14 w15 w16se wp14">
+<w:endnotes xmlns:wpc="http://schemas.microsoft.com/office/word/2010/wordprocessingCanvas" xmlns:cx="http://schemas.microsoft.com/office/drawing/2014/chartex" xmlns:cx1="http://schemas.microsoft.com/office/drawing/2015/9/8/chartex" xmlns:cx2="http://schemas.microsoft.com/office/drawing/2015/10/21/chartex" xmlns:cx3="http://schemas.microsoft.com/office/drawing/2016/5/9/chartex" xmlns:cx4="http://schemas.microsoft.com/office/drawing/2016/5/10/chartex" xmlns:cx5="http://schemas.microsoft.com/office/drawing/2016/5/11/chartex" xmlns:cx6="http://schemas.microsoft.com/office/drawing/2016/5/12/chartex" xmlns:cx7="http://schemas.microsoft.com/office/drawing/2016/5/13/chartex" xmlns:cx8="http://schemas.microsoft.com/office/drawing/2016/5/14/chartex" xmlns:mc="http://schemas.openxmlformats.org/markup-compatibility/2006" xmlns:aink="http://schemas.microsoft.com/office/drawing/2016/ink" xmlns:am3d="http://schemas.microsoft.com/office/drawing/2017/model3d" xmlns:o="urn:schemas-microsoft-com:office:office" xmlns:r="http://schemas.openxmlformats.org/officeDocument/2006/relationships" xmlns:m="http://schemas.openxmlformats.org/officeDocument/2006/math" xmlns:v="urn:schemas-microsoft-com:vml" xmlns:wp14="http://schemas.microsoft.com/office/word/2010/wordprocessingDrawing" xmlns:wp="http://schemas.openxmlformats.org/drawingml/2006/wordprocessingDrawing" xmlns:w10="urn:schemas-microsoft-com:office:word" xmlns:w="http://schemas.openxmlformats.org/wordprocessingml/2006/main" xmlns:w14="http://schemas.microsoft.com/office/word/2010/wordml" xmlns:w15="http://schemas.microsoft.com/office/word/2012/wordml" xmlns:w16se="http://schemas.microsoft.com/office/word/2015/wordml/symex" xmlns:wpg="http://schemas.microsoft.com/office/word/2010/wordprocessingGroup" xmlns:wpi="http://schemas.microsoft.com/office/word/2010/wordprocessingInk" xmlns:wne="http://schemas.microsoft.com/office/word/2006/wordml" xmlns:wps="http://schemas.microsoft.com/office/word/2010/wordprocessingShape" mc:Ignorable="w14 w15 w16se wp14">
   <w:endnote w:type="separator" w:id="-1">
     <w:p>
       <w:pPr>
@@ -3303,7 +3437,7 @@
 </file>
 
 <file path=word/footer1.xml><?xml version="1.0" encoding="utf-8"?>
-<w:ftr xmlns:wpc="http://schemas.microsoft.com/office/word/2010/wordprocessingCanvas" xmlns:cx="http://schemas.microsoft.com/office/drawing/2014/chartex" xmlns:cx1="http://schemas.microsoft.com/office/drawing/2015/9/8/chartex" xmlns:cx2="http://schemas.microsoft.com/office/drawing/2015/10/21/chartex" xmlns:cx3="http://schemas.microsoft.com/office/drawing/2016/5/9/chartex" xmlns:cx4="http://schemas.microsoft.com/office/drawing/2016/5/10/chartex" xmlns:cx5="http://schemas.microsoft.com/office/drawing/2016/5/11/chartex" xmlns:mc="http://schemas.openxmlformats.org/markup-compatibility/2006" xmlns:o="urn:schemas-microsoft-com:office:office" xmlns:r="http://schemas.openxmlformats.org/officeDocument/2006/relationships" xmlns:m="http://schemas.openxmlformats.org/officeDocument/2006/math" xmlns:v="urn:schemas-microsoft-com:vml" xmlns:wp14="http://schemas.microsoft.com/office/word/2010/wordprocessingDrawing" xmlns:wp="http://schemas.openxmlformats.org/drawingml/2006/wordprocessingDrawing" xmlns:w10="urn:schemas-microsoft-com:office:word" xmlns:w="http://schemas.openxmlformats.org/wordprocessingml/2006/main" xmlns:w14="http://schemas.microsoft.com/office/word/2010/wordml" xmlns:w15="http://schemas.microsoft.com/office/word/2012/wordml" xmlns:w16se="http://schemas.microsoft.com/office/word/2015/wordml/symex" xmlns:wpg="http://schemas.microsoft.com/office/word/2010/wordprocessingGroup" xmlns:wpi="http://schemas.microsoft.com/office/word/2010/wordprocessingInk" xmlns:wne="http://schemas.microsoft.com/office/word/2006/wordml" xmlns:wps="http://schemas.microsoft.com/office/word/2010/wordprocessingShape" mc:Ignorable="w14 w15 w16se wp14">
+<w:ftr xmlns:wpc="http://schemas.microsoft.com/office/word/2010/wordprocessingCanvas" xmlns:cx="http://schemas.microsoft.com/office/drawing/2014/chartex" xmlns:cx1="http://schemas.microsoft.com/office/drawing/2015/9/8/chartex" xmlns:cx2="http://schemas.microsoft.com/office/drawing/2015/10/21/chartex" xmlns:cx3="http://schemas.microsoft.com/office/drawing/2016/5/9/chartex" xmlns:cx4="http://schemas.microsoft.com/office/drawing/2016/5/10/chartex" xmlns:cx5="http://schemas.microsoft.com/office/drawing/2016/5/11/chartex" xmlns:cx6="http://schemas.microsoft.com/office/drawing/2016/5/12/chartex" xmlns:cx7="http://schemas.microsoft.com/office/drawing/2016/5/13/chartex" xmlns:cx8="http://schemas.microsoft.com/office/drawing/2016/5/14/chartex" xmlns:mc="http://schemas.openxmlformats.org/markup-compatibility/2006" xmlns:aink="http://schemas.microsoft.com/office/drawing/2016/ink" xmlns:am3d="http://schemas.microsoft.com/office/drawing/2017/model3d" xmlns:o="urn:schemas-microsoft-com:office:office" xmlns:r="http://schemas.openxmlformats.org/officeDocument/2006/relationships" xmlns:m="http://schemas.openxmlformats.org/officeDocument/2006/math" xmlns:v="urn:schemas-microsoft-com:vml" xmlns:wp14="http://schemas.microsoft.com/office/word/2010/wordprocessingDrawing" xmlns:wp="http://schemas.openxmlformats.org/drawingml/2006/wordprocessingDrawing" xmlns:w10="urn:schemas-microsoft-com:office:word" xmlns:w="http://schemas.openxmlformats.org/wordprocessingml/2006/main" xmlns:w14="http://schemas.microsoft.com/office/word/2010/wordml" xmlns:w15="http://schemas.microsoft.com/office/word/2012/wordml" xmlns:w16se="http://schemas.microsoft.com/office/word/2015/wordml/symex" xmlns:wpg="http://schemas.microsoft.com/office/word/2010/wordprocessingGroup" xmlns:wpi="http://schemas.microsoft.com/office/word/2010/wordprocessingInk" xmlns:wne="http://schemas.microsoft.com/office/word/2006/wordml" xmlns:wps="http://schemas.microsoft.com/office/word/2010/wordprocessingShape" mc:Ignorable="w14 w15 w16se wp14">
   <w:sdt>
     <w:sdtPr>
       <w:id w:val="1263571798"/>
@@ -3356,7 +3490,7 @@
 </file>
 
 <file path=word/footnotes.xml><?xml version="1.0" encoding="utf-8"?>
-<w:footnotes xmlns:wpc="http://schemas.microsoft.com/office/word/2010/wordprocessingCanvas" xmlns:cx="http://schemas.microsoft.com/office/drawing/2014/chartex" xmlns:cx1="http://schemas.microsoft.com/office/drawing/2015/9/8/chartex" xmlns:cx2="http://schemas.microsoft.com/office/drawing/2015/10/21/chartex" xmlns:cx3="http://schemas.microsoft.com/office/drawing/2016/5/9/chartex" xmlns:cx4="http://schemas.microsoft.com/office/drawing/2016/5/10/chartex" xmlns:cx5="http://schemas.microsoft.com/office/drawing/2016/5/11/chartex" xmlns:mc="http://schemas.openxmlformats.org/markup-compatibility/2006" xmlns:o="urn:schemas-microsoft-com:office:office" xmlns:r="http://schemas.openxmlformats.org/officeDocument/2006/relationships" xmlns:m="http://schemas.openxmlformats.org/officeDocument/2006/math" xmlns:v="urn:schemas-microsoft-com:vml" xmlns:wp14="http://schemas.microsoft.com/office/word/2010/wordprocessingDrawing" xmlns:wp="http://schemas.openxmlformats.org/drawingml/2006/wordprocessingDrawing" xmlns:w10="urn:schemas-microsoft-com:office:word" xmlns:w="http://schemas.openxmlformats.org/wordprocessingml/2006/main" xmlns:w14="http://schemas.microsoft.com/office/word/2010/wordml" xmlns:w15="http://schemas.microsoft.com/office/word/2012/wordml" xmlns:w16se="http://schemas.microsoft.com/office/word/2015/wordml/symex" xmlns:wpg="http://schemas.microsoft.com/office/word/2010/wordprocessingGroup" xmlns:wpi="http://schemas.microsoft.com/office/word/2010/wordprocessingInk" xmlns:wne="http://schemas.microsoft.com/office/word/2006/wordml" xmlns:wps="http://schemas.microsoft.com/office/word/2010/wordprocessingShape" mc:Ignorable="w14 w15 w16se wp14">
+<w:footnotes xmlns:wpc="http://schemas.microsoft.com/office/word/2010/wordprocessingCanvas" xmlns:cx="http://schemas.microsoft.com/office/drawing/2014/chartex" xmlns:cx1="http://schemas.microsoft.com/office/drawing/2015/9/8/chartex" xmlns:cx2="http://schemas.microsoft.com/office/drawing/2015/10/21/chartex" xmlns:cx3="http://schemas.microsoft.com/office/drawing/2016/5/9/chartex" xmlns:cx4="http://schemas.microsoft.com/office/drawing/2016/5/10/chartex" xmlns:cx5="http://schemas.microsoft.com/office/drawing/2016/5/11/chartex" xmlns:cx6="http://schemas.microsoft.com/office/drawing/2016/5/12/chartex" xmlns:cx7="http://schemas.microsoft.com/office/drawing/2016/5/13/chartex" xmlns:cx8="http://schemas.microsoft.com/office/drawing/2016/5/14/chartex" xmlns:mc="http://schemas.openxmlformats.org/markup-compatibility/2006" xmlns:aink="http://schemas.microsoft.com/office/drawing/2016/ink" xmlns:am3d="http://schemas.microsoft.com/office/drawing/2017/model3d" xmlns:o="urn:schemas-microsoft-com:office:office" xmlns:r="http://schemas.openxmlformats.org/officeDocument/2006/relationships" xmlns:m="http://schemas.openxmlformats.org/officeDocument/2006/math" xmlns:v="urn:schemas-microsoft-com:vml" xmlns:wp14="http://schemas.microsoft.com/office/word/2010/wordprocessingDrawing" xmlns:wp="http://schemas.openxmlformats.org/drawingml/2006/wordprocessingDrawing" xmlns:w10="urn:schemas-microsoft-com:office:word" xmlns:w="http://schemas.openxmlformats.org/wordprocessingml/2006/main" xmlns:w14="http://schemas.microsoft.com/office/word/2010/wordml" xmlns:w15="http://schemas.microsoft.com/office/word/2012/wordml" xmlns:w16se="http://schemas.microsoft.com/office/word/2015/wordml/symex" xmlns:wpg="http://schemas.microsoft.com/office/word/2010/wordprocessingGroup" xmlns:wpi="http://schemas.microsoft.com/office/word/2010/wordprocessingInk" xmlns:wne="http://schemas.microsoft.com/office/word/2006/wordml" xmlns:wps="http://schemas.microsoft.com/office/word/2010/wordprocessingShape" mc:Ignorable="w14 w15 w16se wp14">
   <w:footnote w:type="separator" w:id="-1">
     <w:p>
       <w:pPr>
@@ -3381,7 +3515,7 @@
 </file>
 
 <file path=word/header1.xml><?xml version="1.0" encoding="utf-8"?>
-<w:hdr xmlns:wpc="http://schemas.microsoft.com/office/word/2010/wordprocessingCanvas" xmlns:cx="http://schemas.microsoft.com/office/drawing/2014/chartex" xmlns:cx1="http://schemas.microsoft.com/office/drawing/2015/9/8/chartex" xmlns:cx2="http://schemas.microsoft.com/office/drawing/2015/10/21/chartex" xmlns:cx3="http://schemas.microsoft.com/office/drawing/2016/5/9/chartex" xmlns:cx4="http://schemas.microsoft.com/office/drawing/2016/5/10/chartex" xmlns:cx5="http://schemas.microsoft.com/office/drawing/2016/5/11/chartex" xmlns:mc="http://schemas.openxmlformats.org/markup-compatibility/2006" xmlns:o="urn:schemas-microsoft-com:office:office" xmlns:r="http://schemas.openxmlformats.org/officeDocument/2006/relationships" xmlns:m="http://schemas.openxmlformats.org/officeDocument/2006/math" xmlns:v="urn:schemas-microsoft-com:vml" xmlns:wp14="http://schemas.microsoft.com/office/word/2010/wordprocessingDrawing" xmlns:wp="http://schemas.openxmlformats.org/drawingml/2006/wordprocessingDrawing" xmlns:w10="urn:schemas-microsoft-com:office:word" xmlns:w="http://schemas.openxmlformats.org/wordprocessingml/2006/main" xmlns:w14="http://schemas.microsoft.com/office/word/2010/wordml" xmlns:w15="http://schemas.microsoft.com/office/word/2012/wordml" xmlns:w16se="http://schemas.microsoft.com/office/word/2015/wordml/symex" xmlns:wpg="http://schemas.microsoft.com/office/word/2010/wordprocessingGroup" xmlns:wpi="http://schemas.microsoft.com/office/word/2010/wordprocessingInk" xmlns:wne="http://schemas.microsoft.com/office/word/2006/wordml" xmlns:wps="http://schemas.microsoft.com/office/word/2010/wordprocessingShape" mc:Ignorable="w14 w15 w16se wp14">
+<w:hdr xmlns:wpc="http://schemas.microsoft.com/office/word/2010/wordprocessingCanvas" xmlns:cx="http://schemas.microsoft.com/office/drawing/2014/chartex" xmlns:cx1="http://schemas.microsoft.com/office/drawing/2015/9/8/chartex" xmlns:cx2="http://schemas.microsoft.com/office/drawing/2015/10/21/chartex" xmlns:cx3="http://schemas.microsoft.com/office/drawing/2016/5/9/chartex" xmlns:cx4="http://schemas.microsoft.com/office/drawing/2016/5/10/chartex" xmlns:cx5="http://schemas.microsoft.com/office/drawing/2016/5/11/chartex" xmlns:cx6="http://schemas.microsoft.com/office/drawing/2016/5/12/chartex" xmlns:cx7="http://schemas.microsoft.com/office/drawing/2016/5/13/chartex" xmlns:cx8="http://schemas.microsoft.com/office/drawing/2016/5/14/chartex" xmlns:mc="http://schemas.openxmlformats.org/markup-compatibility/2006" xmlns:aink="http://schemas.microsoft.com/office/drawing/2016/ink" xmlns:am3d="http://schemas.microsoft.com/office/drawing/2017/model3d" xmlns:o="urn:schemas-microsoft-com:office:office" xmlns:r="http://schemas.openxmlformats.org/officeDocument/2006/relationships" xmlns:m="http://schemas.openxmlformats.org/officeDocument/2006/math" xmlns:v="urn:schemas-microsoft-com:vml" xmlns:wp14="http://schemas.microsoft.com/office/word/2010/wordprocessingDrawing" xmlns:wp="http://schemas.openxmlformats.org/drawingml/2006/wordprocessingDrawing" xmlns:w10="urn:schemas-microsoft-com:office:word" xmlns:w="http://schemas.openxmlformats.org/wordprocessingml/2006/main" xmlns:w14="http://schemas.microsoft.com/office/word/2010/wordml" xmlns:w15="http://schemas.microsoft.com/office/word/2012/wordml" xmlns:w16se="http://schemas.microsoft.com/office/word/2015/wordml/symex" xmlns:wpg="http://schemas.microsoft.com/office/word/2010/wordprocessingGroup" xmlns:wpi="http://schemas.microsoft.com/office/word/2010/wordprocessingInk" xmlns:wne="http://schemas.microsoft.com/office/word/2006/wordml" xmlns:wps="http://schemas.microsoft.com/office/word/2010/wordprocessingShape" mc:Ignorable="w14 w15 w16se wp14">
   <w:p>
     <w:pPr>
       <w:pStyle w:val="Header"/>
@@ -3422,7 +3556,7 @@
 </file>
 
 <file path=word/numbering.xml><?xml version="1.0" encoding="utf-8"?>
-<w:numbering xmlns:wpc="http://schemas.microsoft.com/office/word/2010/wordprocessingCanvas" xmlns:cx="http://schemas.microsoft.com/office/drawing/2014/chartex" xmlns:cx1="http://schemas.microsoft.com/office/drawing/2015/9/8/chartex" xmlns:cx2="http://schemas.microsoft.com/office/drawing/2015/10/21/chartex" xmlns:cx3="http://schemas.microsoft.com/office/drawing/2016/5/9/chartex" xmlns:cx4="http://schemas.microsoft.com/office/drawing/2016/5/10/chartex" xmlns:cx5="http://schemas.microsoft.com/office/drawing/2016/5/11/chartex" xmlns:mc="http://schemas.openxmlformats.org/markup-compatibility/2006" xmlns:o="urn:schemas-microsoft-com:office:office" xmlns:r="http://schemas.openxmlformats.org/officeDocument/2006/relationships" xmlns:m="http://schemas.openxmlformats.org/officeDocument/2006/math" xmlns:v="urn:schemas-microsoft-com:vml" xmlns:wp14="http://schemas.microsoft.com/office/word/2010/wordprocessingDrawing" xmlns:wp="http://schemas.openxmlformats.org/drawingml/2006/wordprocessingDrawing" xmlns:w10="urn:schemas-microsoft-com:office:word" xmlns:w="http://schemas.openxmlformats.org/wordprocessingml/2006/main" xmlns:w14="http://schemas.microsoft.com/office/word/2010/wordml" xmlns:w15="http://schemas.microsoft.com/office/word/2012/wordml" xmlns:w16se="http://schemas.microsoft.com/office/word/2015/wordml/symex" xmlns:wpg="http://schemas.microsoft.com/office/word/2010/wordprocessingGroup" xmlns:wpi="http://schemas.microsoft.com/office/word/2010/wordprocessingInk" xmlns:wne="http://schemas.microsoft.com/office/word/2006/wordml" xmlns:wps="http://schemas.microsoft.com/office/word/2010/wordprocessingShape" mc:Ignorable="w14 w15 w16se wp14">
+<w:numbering xmlns:wpc="http://schemas.microsoft.com/office/word/2010/wordprocessingCanvas" xmlns:cx="http://schemas.microsoft.com/office/drawing/2014/chartex" xmlns:cx1="http://schemas.microsoft.com/office/drawing/2015/9/8/chartex" xmlns:cx2="http://schemas.microsoft.com/office/drawing/2015/10/21/chartex" xmlns:cx3="http://schemas.microsoft.com/office/drawing/2016/5/9/chartex" xmlns:cx4="http://schemas.microsoft.com/office/drawing/2016/5/10/chartex" xmlns:cx5="http://schemas.microsoft.com/office/drawing/2016/5/11/chartex" xmlns:cx6="http://schemas.microsoft.com/office/drawing/2016/5/12/chartex" xmlns:cx7="http://schemas.microsoft.com/office/drawing/2016/5/13/chartex" xmlns:cx8="http://schemas.microsoft.com/office/drawing/2016/5/14/chartex" xmlns:mc="http://schemas.openxmlformats.org/markup-compatibility/2006" xmlns:aink="http://schemas.microsoft.com/office/drawing/2016/ink" xmlns:am3d="http://schemas.microsoft.com/office/drawing/2017/model3d" xmlns:o="urn:schemas-microsoft-com:office:office" xmlns:r="http://schemas.openxmlformats.org/officeDocument/2006/relationships" xmlns:m="http://schemas.openxmlformats.org/officeDocument/2006/math" xmlns:v="urn:schemas-microsoft-com:vml" xmlns:wp14="http://schemas.microsoft.com/office/word/2010/wordprocessingDrawing" xmlns:wp="http://schemas.openxmlformats.org/drawingml/2006/wordprocessingDrawing" xmlns:w10="urn:schemas-microsoft-com:office:word" xmlns:w="http://schemas.openxmlformats.org/wordprocessingml/2006/main" xmlns:w14="http://schemas.microsoft.com/office/word/2010/wordml" xmlns:w15="http://schemas.microsoft.com/office/word/2012/wordml" xmlns:w16se="http://schemas.microsoft.com/office/word/2015/wordml/symex" xmlns:wpg="http://schemas.microsoft.com/office/word/2010/wordprocessingGroup" xmlns:wpi="http://schemas.microsoft.com/office/word/2010/wordprocessingInk" xmlns:wne="http://schemas.microsoft.com/office/word/2006/wordml" xmlns:wps="http://schemas.microsoft.com/office/word/2010/wordprocessingShape" mc:Ignorable="w14 w15 w16se wp14">
   <w:abstractNum w:abstractNumId="0" w15:restartNumberingAfterBreak="0">
     <w:nsid w:val="13CF1137"/>
     <w:multiLevelType w:val="hybridMultilevel"/>
@@ -3765,6 +3899,155 @@
     </w:lvl>
   </w:abstractNum>
   <w:abstractNum w:abstractNumId="3" w15:restartNumberingAfterBreak="0">
+    <w:nsid w:val="49451BBD"/>
+    <w:multiLevelType w:val="multilevel"/>
+    <w:tmpl w:val="CB46F434"/>
+    <w:lvl w:ilvl="0">
+      <w:start w:val="1"/>
+      <w:numFmt w:val="bullet"/>
+      <w:lvlText w:val=""/>
+      <w:lvlJc w:val="left"/>
+      <w:pPr>
+        <w:tabs>
+          <w:tab w:val="num" w:pos="720"/>
+        </w:tabs>
+        <w:ind w:left="720" w:hanging="360"/>
+      </w:pPr>
+      <w:rPr>
+        <w:rFonts w:ascii="Symbol" w:hAnsi="Symbol" w:hint="default"/>
+        <w:sz w:val="20"/>
+      </w:rPr>
+    </w:lvl>
+    <w:lvl w:ilvl="1" w:tentative="1">
+      <w:start w:val="1"/>
+      <w:numFmt w:val="bullet"/>
+      <w:lvlText w:val="o"/>
+      <w:lvlJc w:val="left"/>
+      <w:pPr>
+        <w:tabs>
+          <w:tab w:val="num" w:pos="1440"/>
+        </w:tabs>
+        <w:ind w:left="1440" w:hanging="360"/>
+      </w:pPr>
+      <w:rPr>
+        <w:rFonts w:ascii="Courier New" w:hAnsi="Courier New" w:hint="default"/>
+        <w:sz w:val="20"/>
+      </w:rPr>
+    </w:lvl>
+    <w:lvl w:ilvl="2" w:tentative="1">
+      <w:start w:val="1"/>
+      <w:numFmt w:val="bullet"/>
+      <w:lvlText w:val=""/>
+      <w:lvlJc w:val="left"/>
+      <w:pPr>
+        <w:tabs>
+          <w:tab w:val="num" w:pos="2160"/>
+        </w:tabs>
+        <w:ind w:left="2160" w:hanging="360"/>
+      </w:pPr>
+      <w:rPr>
+        <w:rFonts w:ascii="Wingdings" w:hAnsi="Wingdings" w:hint="default"/>
+        <w:sz w:val="20"/>
+      </w:rPr>
+    </w:lvl>
+    <w:lvl w:ilvl="3" w:tentative="1">
+      <w:start w:val="1"/>
+      <w:numFmt w:val="bullet"/>
+      <w:lvlText w:val=""/>
+      <w:lvlJc w:val="left"/>
+      <w:pPr>
+        <w:tabs>
+          <w:tab w:val="num" w:pos="2880"/>
+        </w:tabs>
+        <w:ind w:left="2880" w:hanging="360"/>
+      </w:pPr>
+      <w:rPr>
+        <w:rFonts w:ascii="Wingdings" w:hAnsi="Wingdings" w:hint="default"/>
+        <w:sz w:val="20"/>
+      </w:rPr>
+    </w:lvl>
+    <w:lvl w:ilvl="4" w:tentative="1">
+      <w:start w:val="1"/>
+      <w:numFmt w:val="bullet"/>
+      <w:lvlText w:val=""/>
+      <w:lvlJc w:val="left"/>
+      <w:pPr>
+        <w:tabs>
+          <w:tab w:val="num" w:pos="3600"/>
+        </w:tabs>
+        <w:ind w:left="3600" w:hanging="360"/>
+      </w:pPr>
+      <w:rPr>
+        <w:rFonts w:ascii="Wingdings" w:hAnsi="Wingdings" w:hint="default"/>
+        <w:sz w:val="20"/>
+      </w:rPr>
+    </w:lvl>
+    <w:lvl w:ilvl="5" w:tentative="1">
+      <w:start w:val="1"/>
+      <w:numFmt w:val="bullet"/>
+      <w:lvlText w:val=""/>
+      <w:lvlJc w:val="left"/>
+      <w:pPr>
+        <w:tabs>
+          <w:tab w:val="num" w:pos="4320"/>
+        </w:tabs>
+        <w:ind w:left="4320" w:hanging="360"/>
+      </w:pPr>
+      <w:rPr>
+        <w:rFonts w:ascii="Wingdings" w:hAnsi="Wingdings" w:hint="default"/>
+        <w:sz w:val="20"/>
+      </w:rPr>
+    </w:lvl>
+    <w:lvl w:ilvl="6" w:tentative="1">
+      <w:start w:val="1"/>
+      <w:numFmt w:val="bullet"/>
+      <w:lvlText w:val=""/>
+      <w:lvlJc w:val="left"/>
+      <w:pPr>
+        <w:tabs>
+          <w:tab w:val="num" w:pos="5040"/>
+        </w:tabs>
+        <w:ind w:left="5040" w:hanging="360"/>
+      </w:pPr>
+      <w:rPr>
+        <w:rFonts w:ascii="Wingdings" w:hAnsi="Wingdings" w:hint="default"/>
+        <w:sz w:val="20"/>
+      </w:rPr>
+    </w:lvl>
+    <w:lvl w:ilvl="7" w:tentative="1">
+      <w:start w:val="1"/>
+      <w:numFmt w:val="bullet"/>
+      <w:lvlText w:val=""/>
+      <w:lvlJc w:val="left"/>
+      <w:pPr>
+        <w:tabs>
+          <w:tab w:val="num" w:pos="5760"/>
+        </w:tabs>
+        <w:ind w:left="5760" w:hanging="360"/>
+      </w:pPr>
+      <w:rPr>
+        <w:rFonts w:ascii="Wingdings" w:hAnsi="Wingdings" w:hint="default"/>
+        <w:sz w:val="20"/>
+      </w:rPr>
+    </w:lvl>
+    <w:lvl w:ilvl="8" w:tentative="1">
+      <w:start w:val="1"/>
+      <w:numFmt w:val="bullet"/>
+      <w:lvlText w:val=""/>
+      <w:lvlJc w:val="left"/>
+      <w:pPr>
+        <w:tabs>
+          <w:tab w:val="num" w:pos="6480"/>
+        </w:tabs>
+        <w:ind w:left="6480" w:hanging="360"/>
+      </w:pPr>
+      <w:rPr>
+        <w:rFonts w:ascii="Wingdings" w:hAnsi="Wingdings" w:hint="default"/>
+        <w:sz w:val="20"/>
+      </w:rPr>
+    </w:lvl>
+  </w:abstractNum>
+  <w:abstractNum w:abstractNumId="4" w15:restartNumberingAfterBreak="0">
     <w:nsid w:val="49FF6CFE"/>
     <w:multiLevelType w:val="hybridMultilevel"/>
     <w:tmpl w:val="4DECC1E0"/>
@@ -3877,7 +4160,7 @@
       </w:rPr>
     </w:lvl>
   </w:abstractNum>
-  <w:abstractNum w:abstractNumId="4" w15:restartNumberingAfterBreak="0">
+  <w:abstractNum w:abstractNumId="5" w15:restartNumberingAfterBreak="0">
     <w:nsid w:val="4F5243D8"/>
     <w:multiLevelType w:val="hybridMultilevel"/>
     <w:tmpl w:val="0D746B14"/>
@@ -3990,7 +4273,7 @@
       </w:rPr>
     </w:lvl>
   </w:abstractNum>
-  <w:abstractNum w:abstractNumId="5" w15:restartNumberingAfterBreak="0">
+  <w:abstractNum w:abstractNumId="6" w15:restartNumberingAfterBreak="0">
     <w:nsid w:val="532030CD"/>
     <w:multiLevelType w:val="hybridMultilevel"/>
     <w:tmpl w:val="7034F93E"/>
@@ -4079,7 +4362,7 @@
       </w:pPr>
     </w:lvl>
   </w:abstractNum>
-  <w:abstractNum w:abstractNumId="6" w15:restartNumberingAfterBreak="0">
+  <w:abstractNum w:abstractNumId="7" w15:restartNumberingAfterBreak="0">
     <w:nsid w:val="5BA80A29"/>
     <w:multiLevelType w:val="hybridMultilevel"/>
     <w:tmpl w:val="E9DE8114"/>
@@ -4192,7 +4475,7 @@
       </w:rPr>
     </w:lvl>
   </w:abstractNum>
-  <w:abstractNum w:abstractNumId="7" w15:restartNumberingAfterBreak="0">
+  <w:abstractNum w:abstractNumId="8" w15:restartNumberingAfterBreak="0">
     <w:nsid w:val="5C0C1446"/>
     <w:multiLevelType w:val="multilevel"/>
     <w:tmpl w:val="F190BC16"/>
@@ -4305,7 +4588,7 @@
       </w:rPr>
     </w:lvl>
   </w:abstractNum>
-  <w:abstractNum w:abstractNumId="8" w15:restartNumberingAfterBreak="0">
+  <w:abstractNum w:abstractNumId="9" w15:restartNumberingAfterBreak="0">
     <w:nsid w:val="7F7A4655"/>
     <w:multiLevelType w:val="hybridMultilevel"/>
     <w:tmpl w:val="DB1C7E1E"/>
@@ -4419,13 +4702,13 @@
     </w:lvl>
   </w:abstractNum>
   <w:num w:numId="1">
+    <w:abstractNumId w:val="8"/>
+  </w:num>
+  <w:num w:numId="2">
     <w:abstractNumId w:val="7"/>
   </w:num>
-  <w:num w:numId="2">
-    <w:abstractNumId w:val="6"/>
-  </w:num>
   <w:num w:numId="3">
-    <w:abstractNumId w:val="4"/>
+    <w:abstractNumId w:val="5"/>
   </w:num>
   <w:num w:numId="4">
     <w:abstractNumId w:val="2"/>
@@ -4434,16 +4717,19 @@
     <w:abstractNumId w:val="0"/>
   </w:num>
   <w:num w:numId="6">
-    <w:abstractNumId w:val="3"/>
+    <w:abstractNumId w:val="4"/>
   </w:num>
   <w:num w:numId="7">
-    <w:abstractNumId w:val="8"/>
+    <w:abstractNumId w:val="9"/>
   </w:num>
   <w:num w:numId="8">
     <w:abstractNumId w:val="1"/>
   </w:num>
   <w:num w:numId="9">
-    <w:abstractNumId w:val="5"/>
+    <w:abstractNumId w:val="6"/>
+  </w:num>
+  <w:num w:numId="10">
+    <w:abstractNumId w:val="3"/>
   </w:num>
 </w:numbering>
 </file>
@@ -4473,7 +4759,7 @@
       </w:pPr>
     </w:pPrDefault>
   </w:docDefaults>
-  <w:latentStyles w:defLockedState="0" w:defUIPriority="99" w:defSemiHidden="0" w:defUnhideWhenUsed="0" w:defQFormat="0" w:count="374">
+  <w:latentStyles w:defLockedState="0" w:defUIPriority="99" w:defSemiHidden="0" w:defUnhideWhenUsed="0" w:defQFormat="0" w:count="375">
     <w:lsdException w:name="Normal" w:uiPriority="0" w:qFormat="1"/>
     <w:lsdException w:name="heading 1" w:uiPriority="9" w:qFormat="1"/>
     <w:lsdException w:name="heading 2" w:semiHidden="1" w:uiPriority="9" w:unhideWhenUsed="1" w:qFormat="1"/>
@@ -4579,7 +4865,6 @@
     <w:lsdException w:name="HTML Sample" w:semiHidden="1" w:unhideWhenUsed="1"/>
     <w:lsdException w:name="HTML Typewriter" w:semiHidden="1" w:unhideWhenUsed="1"/>
     <w:lsdException w:name="HTML Variable" w:semiHidden="1" w:unhideWhenUsed="1"/>
-    <w:lsdException w:name="Normal Table" w:semiHidden="1" w:unhideWhenUsed="1"/>
     <w:lsdException w:name="annotation subject" w:semiHidden="1" w:unhideWhenUsed="1"/>
     <w:lsdException w:name="No List" w:semiHidden="1" w:unhideWhenUsed="1"/>
     <w:lsdException w:name="Outline List 1" w:semiHidden="1" w:unhideWhenUsed="1"/>
@@ -4626,10 +4911,8 @@
     <w:lsdException w:name="Table Subtle 2" w:semiHidden="1" w:unhideWhenUsed="1"/>
     <w:lsdException w:name="Table Web 1" w:semiHidden="1" w:unhideWhenUsed="1"/>
     <w:lsdException w:name="Table Web 2" w:semiHidden="1" w:unhideWhenUsed="1"/>
-    <w:lsdException w:name="Table Web 3" w:semiHidden="1" w:unhideWhenUsed="1"/>
     <w:lsdException w:name="Balloon Text" w:semiHidden="1" w:unhideWhenUsed="1"/>
     <w:lsdException w:name="Table Grid" w:uiPriority="39"/>
-    <w:lsdException w:name="Table Theme" w:semiHidden="1" w:unhideWhenUsed="1"/>
     <w:lsdException w:name="Placeholder Text" w:semiHidden="1"/>
     <w:lsdException w:name="No Spacing" w:uiPriority="1" w:qFormat="1"/>
     <w:lsdException w:name="Light Shading" w:uiPriority="60"/>
@@ -4848,6 +5131,7 @@
     <w:lsdException w:name="Mention" w:semiHidden="1" w:unhideWhenUsed="1"/>
     <w:lsdException w:name="Smart Hyperlink" w:semiHidden="1" w:unhideWhenUsed="1"/>
     <w:lsdException w:name="Hashtag" w:semiHidden="1" w:unhideWhenUsed="1"/>
+    <w:lsdException w:name="Unresolved Mention" w:semiHidden="1" w:unhideWhenUsed="1"/>
   </w:latentStyles>
   <w:style w:type="paragraph" w:default="1" w:styleId="Normal">
     <w:name w:val="Normal"/>

</xml_diff>